<commit_message>
corrected errors and inconsistencies in documentation, restructured folder
</commit_message>
<xml_diff>
--- a/docs/Vermintide-End-Times-Source-Code-Documentation.docx
+++ b/docs/Vermintide-End-Times-Source-Code-Documentation.docx
@@ -20,14 +20,12 @@
         </w:rPr>
         <w:br/>
       </w:r>
-      <w:proofErr w:type="spellStart"/>
       <w:r>
         <w:rPr>
           <w:lang w:val="en-US"/>
         </w:rPr>
         <w:t>Managers.state.game_mode</w:t>
       </w:r>
-      <w:proofErr w:type="spellEnd"/>
     </w:p>
     <w:p>
       <w:pPr>
@@ -47,322 +45,114 @@
           <w:lang w:val="en-US"/>
         </w:rPr>
         <w:t>DifficultyManager</w:t>
+      </w:r>
+    </w:p>
+    <w:p>
+      <w:pPr>
+        <w:rPr>
+          <w:lang w:val="en-US"/>
+        </w:rPr>
+      </w:pPr>
+      <w:r>
+        <w:rPr>
+          <w:lang w:val="en-US"/>
+        </w:rPr>
+        <w:t>Managers.state.difficulty</w:t>
+      </w:r>
+    </w:p>
+    <w:p>
+      <w:pPr>
+        <w:rPr>
+          <w:lang w:val="en-US"/>
+        </w:rPr>
+      </w:pPr>
+    </w:p>
+    <w:p>
+      <w:pPr>
+        <w:rPr>
+          <w:lang w:val="en-US"/>
+        </w:rPr>
+      </w:pPr>
+      <w:r>
+        <w:rPr>
+          <w:lang w:val="en-US"/>
+        </w:rPr>
+        <w:t>/scripts/settings/equipment/pickups.lua &gt; item templates e.g. healing, potions, bombs</w:t>
+      </w:r>
+    </w:p>
+    <w:p>
+      <w:pPr>
+        <w:rPr>
+          <w:lang w:val="en-US"/>
+        </w:rPr>
+      </w:pPr>
+    </w:p>
+    <w:p>
+      <w:r>
+        <w:t>--get map id of the currently loaded map</w:t>
+      </w:r>
+    </w:p>
+    <w:p>
+      <w:r>
+        <w:t>Managers.state.game_mode:level_key()</w:t>
+      </w:r>
+    </w:p>
+    <w:p/>
+    <w:p>
+      <w:r>
+        <w:t>--disables the spawning of roaming enemies, patrols, ogres, specials and waves</w:t>
+      </w:r>
+    </w:p>
+    <w:p>
+      <w:r>
+        <w:t>conflict_director.disabled = true</w:t>
+      </w:r>
+    </w:p>
+    <w:p/>
+    <w:p>
+      <w:r>
+        <w:t>--load inn level</w:t>
+      </w:r>
+    </w:p>
+    <w:p>
+      <w:r>
+        <w:t>Managers.state.game_mode:start_specific_level("inn_level", nil)</w:t>
+      </w:r>
+    </w:p>
+    <w:p>
+      <w:pPr>
+        <w:rPr>
+          <w:lang w:val="en-US"/>
+        </w:rPr>
+      </w:pPr>
+    </w:p>
+    <w:p>
+      <w:pPr>
+        <w:rPr>
+          <w:lang w:val="en-US"/>
+        </w:rPr>
+      </w:pPr>
+      <w:r>
+        <w:rPr>
+          <w:lang w:val="en-US"/>
+        </w:rPr>
+        <w:t>Item_master_list_exportet.lua</w:t>
+      </w:r>
+    </w:p>
+    <w:p>
+      <w:pPr>
+        <w:rPr>
+          <w:lang w:val="en-US"/>
+        </w:rPr>
+      </w:pPr>
+      <w:r>
+        <w:rPr>
+          <w:lang w:val="en-US"/>
+        </w:rPr>
+        <w:t>Contains all trinkets, weapons and hat</w:t>
       </w:r>
       <w:bookmarkStart w:id="0" w:name="_GoBack"/>
       <w:bookmarkEnd w:id="0"/>
-    </w:p>
-    <w:p>
-      <w:pPr>
-        <w:rPr>
-          <w:lang w:val="en-US"/>
-        </w:rPr>
-      </w:pPr>
-      <w:proofErr w:type="spellStart"/>
-      <w:r>
-        <w:rPr>
-          <w:lang w:val="en-US"/>
-        </w:rPr>
-        <w:t>Managers.state.difficulty</w:t>
-      </w:r>
-      <w:proofErr w:type="spellEnd"/>
-    </w:p>
-    <w:p>
-      <w:pPr>
-        <w:rPr>
-          <w:lang w:val="en-US"/>
-        </w:rPr>
-      </w:pPr>
-    </w:p>
-    <w:p>
-      <w:pPr>
-        <w:rPr>
-          <w:lang w:val="en-US"/>
-        </w:rPr>
-      </w:pPr>
-      <w:r>
-        <w:rPr>
-          <w:lang w:val="en-US"/>
-        </w:rPr>
-        <w:t>/scripts/settings/equipment/</w:t>
-      </w:r>
-      <w:proofErr w:type="spellStart"/>
-      <w:r>
-        <w:rPr>
-          <w:lang w:val="en-US"/>
-        </w:rPr>
-        <w:t>pickups.lua</w:t>
-      </w:r>
-      <w:proofErr w:type="spellEnd"/>
-      <w:r>
-        <w:rPr>
-          <w:lang w:val="en-US"/>
-        </w:rPr>
-        <w:t xml:space="preserve"> &gt; item templates e.g. healing, potions, bombs</w:t>
-      </w:r>
-    </w:p>
-    <w:p>
-      <w:pPr>
-        <w:rPr>
-          <w:lang w:val="en-US"/>
-        </w:rPr>
-      </w:pPr>
-    </w:p>
-    <w:p>
-      <w:r>
-        <w:t>--</w:t>
-      </w:r>
-      <w:proofErr w:type="spellStart"/>
-      <w:r>
-        <w:t>get</w:t>
-      </w:r>
-      <w:proofErr w:type="spellEnd"/>
-      <w:r>
-        <w:t xml:space="preserve"> </w:t>
-      </w:r>
-      <w:proofErr w:type="spellStart"/>
-      <w:r>
-        <w:t>map</w:t>
-      </w:r>
-      <w:proofErr w:type="spellEnd"/>
-      <w:r>
-        <w:t xml:space="preserve"> </w:t>
-      </w:r>
-      <w:proofErr w:type="spellStart"/>
-      <w:r>
-        <w:t>id</w:t>
-      </w:r>
-      <w:proofErr w:type="spellEnd"/>
-      <w:r>
-        <w:t xml:space="preserve"> </w:t>
-      </w:r>
-      <w:proofErr w:type="spellStart"/>
-      <w:r>
-        <w:t>of</w:t>
-      </w:r>
-      <w:proofErr w:type="spellEnd"/>
-      <w:r>
-        <w:t xml:space="preserve"> </w:t>
-      </w:r>
-      <w:proofErr w:type="spellStart"/>
-      <w:r>
-        <w:t>the</w:t>
-      </w:r>
-      <w:proofErr w:type="spellEnd"/>
-      <w:r>
-        <w:t xml:space="preserve"> </w:t>
-      </w:r>
-      <w:proofErr w:type="spellStart"/>
-      <w:r>
-        <w:t>currently</w:t>
-      </w:r>
-      <w:proofErr w:type="spellEnd"/>
-      <w:r>
-        <w:t xml:space="preserve"> </w:t>
-      </w:r>
-      <w:proofErr w:type="spellStart"/>
-      <w:r>
-        <w:t>loaded</w:t>
-      </w:r>
-      <w:proofErr w:type="spellEnd"/>
-      <w:r>
-        <w:t xml:space="preserve"> </w:t>
-      </w:r>
-      <w:proofErr w:type="spellStart"/>
-      <w:r>
-        <w:t>map</w:t>
-      </w:r>
-      <w:proofErr w:type="spellEnd"/>
-    </w:p>
-    <w:p>
-      <w:proofErr w:type="spellStart"/>
-      <w:proofErr w:type="gramStart"/>
-      <w:r>
-        <w:t>Managers.state.game</w:t>
-      </w:r>
-      <w:proofErr w:type="gramEnd"/>
-      <w:r>
-        <w:t>_mode:level_key</w:t>
-      </w:r>
-      <w:proofErr w:type="spellEnd"/>
-      <w:r>
-        <w:t>()</w:t>
-      </w:r>
-    </w:p>
-    <w:p/>
-    <w:p>
-      <w:r>
-        <w:t>--</w:t>
-      </w:r>
-      <w:proofErr w:type="spellStart"/>
-      <w:r>
-        <w:t>disables</w:t>
-      </w:r>
-      <w:proofErr w:type="spellEnd"/>
-      <w:r>
-        <w:t xml:space="preserve"> </w:t>
-      </w:r>
-      <w:proofErr w:type="spellStart"/>
-      <w:r>
-        <w:t>the</w:t>
-      </w:r>
-      <w:proofErr w:type="spellEnd"/>
-      <w:r>
-        <w:t xml:space="preserve"> </w:t>
-      </w:r>
-      <w:proofErr w:type="spellStart"/>
-      <w:r>
-        <w:t>spawning</w:t>
-      </w:r>
-      <w:proofErr w:type="spellEnd"/>
-      <w:r>
-        <w:t xml:space="preserve"> </w:t>
-      </w:r>
-      <w:proofErr w:type="spellStart"/>
-      <w:r>
-        <w:t>of</w:t>
-      </w:r>
-      <w:proofErr w:type="spellEnd"/>
-      <w:r>
-        <w:t xml:space="preserve"> </w:t>
-      </w:r>
-      <w:proofErr w:type="spellStart"/>
-      <w:r>
-        <w:t>roaming</w:t>
-      </w:r>
-      <w:proofErr w:type="spellEnd"/>
-      <w:r>
-        <w:t xml:space="preserve"> </w:t>
-      </w:r>
-      <w:proofErr w:type="spellStart"/>
-      <w:r>
-        <w:t>enemies</w:t>
-      </w:r>
-      <w:proofErr w:type="spellEnd"/>
-      <w:r>
-        <w:t xml:space="preserve">, </w:t>
-      </w:r>
-      <w:proofErr w:type="spellStart"/>
-      <w:r>
-        <w:t>patrols</w:t>
-      </w:r>
-      <w:proofErr w:type="spellEnd"/>
-      <w:r>
-        <w:t xml:space="preserve">, </w:t>
-      </w:r>
-      <w:proofErr w:type="spellStart"/>
-      <w:r>
-        <w:t>ogres</w:t>
-      </w:r>
-      <w:proofErr w:type="spellEnd"/>
-      <w:r>
-        <w:t xml:space="preserve">, </w:t>
-      </w:r>
-      <w:proofErr w:type="spellStart"/>
-      <w:r>
-        <w:t>specials</w:t>
-      </w:r>
-      <w:proofErr w:type="spellEnd"/>
-      <w:r>
-        <w:t xml:space="preserve"> </w:t>
-      </w:r>
-      <w:proofErr w:type="spellStart"/>
-      <w:r>
-        <w:t>and</w:t>
-      </w:r>
-      <w:proofErr w:type="spellEnd"/>
-      <w:r>
-        <w:t xml:space="preserve"> </w:t>
-      </w:r>
-      <w:proofErr w:type="spellStart"/>
-      <w:r>
-        <w:t>waves</w:t>
-      </w:r>
-      <w:proofErr w:type="spellEnd"/>
-    </w:p>
-    <w:p>
-      <w:proofErr w:type="spellStart"/>
-      <w:r>
-        <w:t>conflict_</w:t>
-      </w:r>
-      <w:proofErr w:type="gramStart"/>
-      <w:r>
-        <w:t>director.disabled</w:t>
-      </w:r>
-      <w:proofErr w:type="spellEnd"/>
-      <w:proofErr w:type="gramEnd"/>
-      <w:r>
-        <w:t xml:space="preserve"> = </w:t>
-      </w:r>
-      <w:proofErr w:type="spellStart"/>
-      <w:r>
-        <w:t>true</w:t>
-      </w:r>
-      <w:proofErr w:type="spellEnd"/>
-    </w:p>
-    <w:p/>
-    <w:p>
-      <w:r>
-        <w:t>--</w:t>
-      </w:r>
-      <w:proofErr w:type="spellStart"/>
-      <w:r>
-        <w:t>load</w:t>
-      </w:r>
-      <w:proofErr w:type="spellEnd"/>
-      <w:r>
-        <w:t xml:space="preserve"> </w:t>
-      </w:r>
-      <w:proofErr w:type="spellStart"/>
-      <w:r>
-        <w:t>inn</w:t>
-      </w:r>
-      <w:proofErr w:type="spellEnd"/>
-      <w:r>
-        <w:t xml:space="preserve"> </w:t>
-      </w:r>
-      <w:proofErr w:type="spellStart"/>
-      <w:r>
-        <w:t>level</w:t>
-      </w:r>
-      <w:proofErr w:type="spellEnd"/>
-    </w:p>
-    <w:p>
-      <w:proofErr w:type="spellStart"/>
-      <w:proofErr w:type="gramStart"/>
-      <w:r>
-        <w:t>Managers.state.game</w:t>
-      </w:r>
-      <w:proofErr w:type="gramEnd"/>
-      <w:r>
-        <w:t>_mode:start_specific_level</w:t>
-      </w:r>
-      <w:proofErr w:type="spellEnd"/>
-      <w:r>
-        <w:t>("</w:t>
-      </w:r>
-      <w:proofErr w:type="spellStart"/>
-      <w:r>
-        <w:t>inn_level</w:t>
-      </w:r>
-      <w:proofErr w:type="spellEnd"/>
-      <w:r>
-        <w:t xml:space="preserve">", </w:t>
-      </w:r>
-      <w:proofErr w:type="spellStart"/>
-      <w:r>
-        <w:t>nil</w:t>
-      </w:r>
-      <w:proofErr w:type="spellEnd"/>
-      <w:r>
-        <w:t>)</w:t>
-      </w:r>
-    </w:p>
-    <w:p>
-      <w:pPr>
-        <w:rPr>
-          <w:lang w:val="en-US"/>
-        </w:rPr>
-      </w:pPr>
     </w:p>
     <w:sectPr>
       <w:pgSz w:w="11906" w:h="16838"/>
@@ -771,6 +561,7 @@
   <w:style w:type="character" w:default="1" w:styleId="Absatz-Standardschriftart">
     <w:name w:val="Default Paragraph Font"/>
     <w:uiPriority w:val="1"/>
+    <w:semiHidden/>
     <w:unhideWhenUsed/>
   </w:style>
   <w:style w:type="table" w:default="1" w:styleId="NormaleTabelle">

</xml_diff>